<commit_message>
Updated documentation with the FA used for scanning the program
</commit_message>
<xml_diff>
--- a/src/main/resources/Documentation Scanner.docx
+++ b/src/main/resources/Documentation Scanner.docx
@@ -5723,6 +5723,9 @@
     </w:p>
     <w:p>
       <w:pPr>
+        <w:tabs>
+          <w:tab w:val="left" w:pos="7815"/>
+        </w:tabs>
         <w:rPr>
           <w:lang w:val="en-GB"/>
         </w:rPr>
@@ -5749,43 +5752,209 @@
         <w:rPr>
           <w:lang w:val="en-GB"/>
         </w:rPr>
-        <w:t>is an implementation of the class Finite</w:t>
-      </w:r>
-    </w:p>
-    <w:p>
-      <w:pPr>
-        <w:rPr>
-          <w:lang w:val="en-GB"/>
-        </w:rPr>
-      </w:pPr>
-    </w:p>
-    <w:p>
-      <w:pPr>
-        <w:rPr>
-          <w:lang w:val="en-GB"/>
-        </w:rPr>
-      </w:pPr>
-    </w:p>
-    <w:p>
-      <w:pPr>
-        <w:rPr>
-          <w:sz w:val="32"/>
-          <w:szCs w:val="32"/>
-          <w:lang w:val="en-GB"/>
-        </w:rPr>
-      </w:pPr>
-      <w:r>
-        <w:rPr>
-          <w:noProof/>
-          <w:sz w:val="32"/>
-          <w:szCs w:val="32"/>
+        <w:t xml:space="preserve">is an implementation of the class </w:t>
+      </w:r>
+      <w:proofErr w:type="gramStart"/>
+      <w:r>
+        <w:rPr>
+          <w:lang w:val="en-GB"/>
+        </w:rPr>
+        <w:t>Finite</w:t>
+      </w:r>
+      <w:r>
+        <w:rPr>
+          <w:lang w:val="en-GB"/>
+        </w:rPr>
+        <w:t>, that</w:t>
+      </w:r>
+      <w:proofErr w:type="gramEnd"/>
+      <w:r>
+        <w:rPr>
+          <w:lang w:val="en-GB"/>
+        </w:rPr>
+        <w:t xml:space="preserve"> reads from a given file.</w:t>
+      </w:r>
+      <w:r>
+        <w:rPr>
+          <w:lang w:val="en-GB"/>
+        </w:rPr>
+        <w:tab/>
+      </w:r>
+    </w:p>
+    <w:p>
+      <w:pPr>
+        <w:tabs>
+          <w:tab w:val="left" w:pos="7815"/>
+        </w:tabs>
+        <w:rPr>
+          <w:lang w:val="en-GB"/>
+        </w:rPr>
+      </w:pPr>
+      <w:proofErr w:type="spellStart"/>
+      <w:r>
+        <w:rPr>
+          <w:b/>
+          <w:sz w:val="28"/>
+          <w:lang w:val="en-GB"/>
+        </w:rPr>
+        <w:t>FiniteAutomatonFromKeyBoard</w:t>
+      </w:r>
+      <w:proofErr w:type="spellEnd"/>
+      <w:r>
+        <w:rPr>
+          <w:b/>
+          <w:sz w:val="28"/>
+          <w:lang w:val="en-GB"/>
+        </w:rPr>
+        <w:t xml:space="preserve"> class </w:t>
+      </w:r>
+      <w:r>
+        <w:rPr>
+          <w:lang w:val="en-GB"/>
+        </w:rPr>
+        <w:t xml:space="preserve">is an implementation of the class </w:t>
+      </w:r>
+      <w:proofErr w:type="gramStart"/>
+      <w:r>
+        <w:rPr>
+          <w:lang w:val="en-GB"/>
+        </w:rPr>
+        <w:t>Finite</w:t>
+      </w:r>
+      <w:r>
+        <w:rPr>
+          <w:lang w:val="en-GB"/>
+        </w:rPr>
+        <w:t>, that</w:t>
+      </w:r>
+      <w:proofErr w:type="gramEnd"/>
+      <w:r>
+        <w:rPr>
+          <w:lang w:val="en-GB"/>
+        </w:rPr>
+        <w:t xml:space="preserve"> read from keyboard.</w:t>
+      </w:r>
+      <w:r>
+        <w:rPr>
+          <w:lang w:val="en-GB"/>
+        </w:rPr>
+        <w:tab/>
+      </w:r>
+    </w:p>
+    <w:p>
+      <w:pPr>
+        <w:tabs>
+          <w:tab w:val="left" w:pos="7815"/>
+        </w:tabs>
+        <w:rPr>
+          <w:lang w:val="en-GB"/>
+        </w:rPr>
+      </w:pPr>
+    </w:p>
+    <w:p>
+      <w:pPr>
+        <w:rPr>
+          <w:lang w:val="en-GB"/>
+        </w:rPr>
+      </w:pPr>
+    </w:p>
+    <w:p>
+      <w:pPr>
+        <w:rPr>
+          <w:lang w:val="en-GB"/>
+        </w:rPr>
+      </w:pPr>
+    </w:p>
+    <w:p>
+      <w:pPr>
+        <w:rPr>
+          <w:lang w:val="en-GB"/>
+        </w:rPr>
+      </w:pPr>
+    </w:p>
+    <w:p>
+      <w:pPr>
+        <w:rPr>
+          <w:lang w:val="en-GB"/>
+        </w:rPr>
+      </w:pPr>
+    </w:p>
+    <w:p>
+      <w:pPr>
+        <w:rPr>
+          <w:lang w:val="en-GB"/>
+        </w:rPr>
+      </w:pPr>
+    </w:p>
+    <w:p>
+      <w:pPr>
+        <w:rPr>
+          <w:lang w:val="en-GB"/>
+        </w:rPr>
+      </w:pPr>
+    </w:p>
+    <w:p>
+      <w:pPr>
+        <w:jc w:val="center"/>
+        <w:rPr>
+          <w:sz w:val="36"/>
+          <w:u w:val="single"/>
+          <w:lang w:val="en-GB"/>
+        </w:rPr>
+      </w:pPr>
+      <w:r>
+        <w:rPr>
+          <w:sz w:val="36"/>
+          <w:u w:val="single"/>
+          <w:lang w:val="en-GB"/>
         </w:rPr>
         <w:lastRenderedPageBreak/>
+        <w:t xml:space="preserve">Documentation </w:t>
+      </w:r>
+      <w:r>
+        <w:rPr>
+          <w:sz w:val="36"/>
+          <w:u w:val="single"/>
+          <w:lang w:val="en-GB"/>
+        </w:rPr>
+        <w:t xml:space="preserve">Finite automaton – Laboratory 2, </w:t>
+      </w:r>
+      <w:r>
+        <w:rPr>
+          <w:sz w:val="36"/>
+          <w:u w:val="single"/>
+          <w:lang w:val="en-GB"/>
+        </w:rPr>
+        <w:t>part 2</w:t>
+      </w:r>
+    </w:p>
+    <w:p>
+      <w:pPr>
+        <w:rPr>
+          <w:sz w:val="36"/>
+          <w:u w:val="single"/>
+          <w:lang w:val="en-GB"/>
+        </w:rPr>
+      </w:pPr>
+      <w:r>
+        <w:rPr>
+          <w:sz w:val="28"/>
+          <w:u w:val="single"/>
+          <w:lang w:val="en-GB"/>
+        </w:rPr>
         <w:drawing>
-          <wp:inline distT="0" distB="0" distL="0" distR="0">
-            <wp:extent cx="3594100" cy="2695575"/>
-            <wp:effectExtent l="0" t="7938" r="0" b="0"/>
-            <wp:docPr id="4" name="Picture 4" descr="C:\Users\Ioana\Downloads\fa_tokens.jpg"/>
+          <wp:anchor distT="0" distB="0" distL="114300" distR="114300" simplePos="0" relativeHeight="251658240" behindDoc="0" locked="0" layoutInCell="1" allowOverlap="1">
+            <wp:simplePos x="0" y="0"/>
+            <wp:positionH relativeFrom="column">
+              <wp:posOffset>877570</wp:posOffset>
+            </wp:positionH>
+            <wp:positionV relativeFrom="paragraph">
+              <wp:posOffset>139065</wp:posOffset>
+            </wp:positionV>
+            <wp:extent cx="3149600" cy="4199890"/>
+            <wp:effectExtent l="8255" t="0" r="1905" b="1905"/>
+            <wp:wrapTopAndBottom/>
+            <wp:docPr id="3" name="Picture 3" descr="C:\Users\Ioana\Downloads\fa_integer.jpg"/>
             <wp:cNvGraphicFramePr>
               <a:graphicFrameLocks xmlns:a="http://schemas.openxmlformats.org/drawingml/2006/main" noChangeAspect="1"/>
             </wp:cNvGraphicFramePr>
@@ -5793,7 +5962,7 @@
               <a:graphicData uri="http://schemas.openxmlformats.org/drawingml/2006/picture">
                 <pic:pic xmlns:pic="http://schemas.openxmlformats.org/drawingml/2006/picture">
                   <pic:nvPicPr>
-                    <pic:cNvPr id="0" name="Picture 3" descr="C:\Users\Ioana\Downloads\fa_tokens.jpg"/>
+                    <pic:cNvPr id="0" name="Picture 2" descr="C:\Users\Ioana\Downloads\fa_integer.jpg"/>
                     <pic:cNvPicPr>
                       <a:picLocks noChangeAspect="1" noChangeArrowheads="1"/>
                     </pic:cNvPicPr>
@@ -5812,9 +5981,9 @@
                     </a:stretch>
                   </pic:blipFill>
                   <pic:spPr bwMode="auto">
-                    <a:xfrm rot="16200000">
+                    <a:xfrm rot="5400000">
                       <a:off x="0" y="0"/>
-                      <a:ext cx="3596088" cy="2697066"/>
+                      <a:ext cx="3149600" cy="4199890"/>
                     </a:xfrm>
                     <a:prstGeom prst="rect">
                       <a:avLst/>
@@ -5827,20 +5996,106 @@
                 </pic:pic>
               </a:graphicData>
             </a:graphic>
-          </wp:inline>
+            <wp14:sizeRelH relativeFrom="page">
+              <wp14:pctWidth>0</wp14:pctWidth>
+            </wp14:sizeRelH>
+            <wp14:sizeRelV relativeFrom="page">
+              <wp14:pctHeight>0</wp14:pctHeight>
+            </wp14:sizeRelV>
+          </wp:anchor>
         </w:drawing>
       </w:r>
-      <w:r>
+    </w:p>
+    <w:p>
+      <w:pPr>
+        <w:rPr>
+          <w:sz w:val="28"/>
+          <w:u w:val="single"/>
+          <w:lang w:val="en-GB"/>
+        </w:rPr>
+      </w:pPr>
+      <w:r>
+        <w:rPr>
+          <w:sz w:val="28"/>
+          <w:u w:val="single"/>
+          <w:lang w:val="en-GB"/>
+        </w:rPr>
+        <w:t>Finite automaton – for integer literal (</w:t>
+      </w:r>
+      <w:proofErr w:type="spellStart"/>
+      <w:r>
+        <w:rPr>
+          <w:sz w:val="28"/>
+          <w:u w:val="single"/>
+          <w:lang w:val="en-GB"/>
+        </w:rPr>
+        <w:t>cpp</w:t>
+      </w:r>
+      <w:proofErr w:type="spellEnd"/>
+      <w:r>
+        <w:rPr>
+          <w:sz w:val="28"/>
+          <w:u w:val="single"/>
+          <w:lang w:val="en-GB"/>
+        </w:rPr>
+        <w:t xml:space="preserve"> definition)</w:t>
+      </w:r>
+      <w:bookmarkStart w:id="0" w:name="_GoBack"/>
+      <w:bookmarkEnd w:id="0"/>
+    </w:p>
+    <w:p>
+      <w:pPr>
         <w:rPr>
           <w:noProof/>
           <w:sz w:val="32"/>
           <w:szCs w:val="32"/>
         </w:rPr>
+      </w:pPr>
+      <w:r>
+        <w:rPr>
+          <w:sz w:val="28"/>
+          <w:u w:val="single"/>
+          <w:lang w:val="en-GB"/>
+        </w:rPr>
+        <w:t>Finite automaton –for float literal (</w:t>
+      </w:r>
+      <w:proofErr w:type="spellStart"/>
+      <w:r>
+        <w:rPr>
+          <w:sz w:val="28"/>
+          <w:u w:val="single"/>
+          <w:lang w:val="en-GB"/>
+        </w:rPr>
+        <w:t>cpp</w:t>
+      </w:r>
+      <w:proofErr w:type="spellEnd"/>
+      <w:r>
+        <w:rPr>
+          <w:sz w:val="28"/>
+          <w:u w:val="single"/>
+          <w:lang w:val="en-GB"/>
+        </w:rPr>
+        <w:t xml:space="preserve"> definition)</w:t>
+      </w:r>
+      <w:r>
+        <w:rPr>
+          <w:noProof/>
+          <w:sz w:val="32"/>
+          <w:szCs w:val="32"/>
+        </w:rPr>
+        <w:t xml:space="preserve"> </w:t>
+      </w:r>
+      <w:r>
+        <w:rPr>
+          <w:noProof/>
+          <w:sz w:val="32"/>
+          <w:szCs w:val="32"/>
+        </w:rPr>
         <w:drawing>
-          <wp:inline distT="0" distB="0" distL="0" distR="0">
-            <wp:extent cx="2585403" cy="3447204"/>
-            <wp:effectExtent l="7303" t="0" r="0" b="0"/>
-            <wp:docPr id="3" name="Picture 3" descr="C:\Users\Ioana\Downloads\fa_integer.jpg"/>
+          <wp:inline distT="0" distB="0" distL="0" distR="0" wp14:anchorId="67DB1B3D" wp14:editId="5BB0E1FA">
+            <wp:extent cx="3553566" cy="4738088"/>
+            <wp:effectExtent l="0" t="1588" r="7303" b="7302"/>
+            <wp:docPr id="2" name="Picture 2" descr="C:\Users\Ioana\Downloads\fa_float.jpg"/>
             <wp:cNvGraphicFramePr>
               <a:graphicFrameLocks xmlns:a="http://schemas.openxmlformats.org/drawingml/2006/main" noChangeAspect="1"/>
             </wp:cNvGraphicFramePr>
@@ -5848,7 +6103,7 @@
               <a:graphicData uri="http://schemas.openxmlformats.org/drawingml/2006/picture">
                 <pic:pic xmlns:pic="http://schemas.openxmlformats.org/drawingml/2006/picture">
                   <pic:nvPicPr>
-                    <pic:cNvPr id="0" name="Picture 2" descr="C:\Users\Ioana\Downloads\fa_integer.jpg"/>
+                    <pic:cNvPr id="0" name="Picture 1" descr="C:\Users\Ioana\Downloads\fa_float.jpg"/>
                     <pic:cNvPicPr>
                       <a:picLocks noChangeAspect="1" noChangeArrowheads="1"/>
                     </pic:cNvPicPr>
@@ -5867,9 +6122,9 @@
                     </a:stretch>
                   </pic:blipFill>
                   <pic:spPr bwMode="auto">
-                    <a:xfrm rot="5400000">
+                    <a:xfrm rot="16200000">
                       <a:off x="0" y="0"/>
-                      <a:ext cx="2592332" cy="3456442"/>
+                      <a:ext cx="3568124" cy="4757498"/>
                     </a:xfrm>
                     <a:prstGeom prst="rect">
                       <a:avLst/>
@@ -5885,18 +6140,39 @@
           </wp:inline>
         </w:drawing>
       </w:r>
+    </w:p>
+    <w:p>
+      <w:pPr>
+        <w:rPr>
+          <w:sz w:val="36"/>
+          <w:u w:val="single"/>
+          <w:lang w:val="en-GB"/>
+        </w:rPr>
+      </w:pPr>
+      <w:r>
+        <w:rPr>
+          <w:sz w:val="28"/>
+          <w:u w:val="single"/>
+          <w:lang w:val="en-GB"/>
+        </w:rPr>
+        <w:lastRenderedPageBreak/>
+        <w:t>Finite automaton – for identifiers (my language definition – max 8 characters)</w:t>
+      </w:r>
       <w:r>
         <w:rPr>
           <w:noProof/>
-          <w:sz w:val="32"/>
-          <w:szCs w:val="32"/>
-        </w:rPr>
-        <w:lastRenderedPageBreak/>
+        </w:rPr>
+        <w:t xml:space="preserve"> </w:t>
+      </w:r>
+      <w:r>
+        <w:rPr>
+          <w:noProof/>
+        </w:rPr>
         <w:drawing>
-          <wp:inline distT="0" distB="0" distL="0" distR="0">
-            <wp:extent cx="3094343" cy="4125791"/>
-            <wp:effectExtent l="0" t="1588" r="0" b="0"/>
-            <wp:docPr id="2" name="Picture 2" descr="C:\Users\Ioana\Downloads\fa_float.jpg"/>
+          <wp:inline distT="0" distB="0" distL="0" distR="0" wp14:anchorId="5340F560" wp14:editId="665938A4">
+            <wp:extent cx="5314950" cy="2752725"/>
+            <wp:effectExtent l="0" t="0" r="0" b="9525"/>
+            <wp:docPr id="6" name="Picture 6"/>
             <wp:cNvGraphicFramePr>
               <a:graphicFrameLocks xmlns:a="http://schemas.openxmlformats.org/drawingml/2006/main" noChangeAspect="1"/>
             </wp:cNvGraphicFramePr>
@@ -5904,13 +6180,93 @@
               <a:graphicData uri="http://schemas.openxmlformats.org/drawingml/2006/picture">
                 <pic:pic xmlns:pic="http://schemas.openxmlformats.org/drawingml/2006/picture">
                   <pic:nvPicPr>
-                    <pic:cNvPr id="0" name="Picture 1" descr="C:\Users\Ioana\Downloads\fa_float.jpg"/>
+                    <pic:cNvPr id="1" name=""/>
+                    <pic:cNvPicPr/>
+                  </pic:nvPicPr>
+                  <pic:blipFill>
+                    <a:blip r:embed="rId8"/>
+                    <a:stretch>
+                      <a:fillRect/>
+                    </a:stretch>
+                  </pic:blipFill>
+                  <pic:spPr>
+                    <a:xfrm>
+                      <a:off x="0" y="0"/>
+                      <a:ext cx="5314950" cy="2752725"/>
+                    </a:xfrm>
+                    <a:prstGeom prst="rect">
+                      <a:avLst/>
+                    </a:prstGeom>
+                  </pic:spPr>
+                </pic:pic>
+              </a:graphicData>
+            </a:graphic>
+          </wp:inline>
+        </w:drawing>
+      </w:r>
+    </w:p>
+    <w:p>
+      <w:pPr>
+        <w:rPr>
+          <w:sz w:val="28"/>
+          <w:u w:val="single"/>
+          <w:lang w:val="en-GB"/>
+        </w:rPr>
+      </w:pPr>
+      <w:r>
+        <w:rPr>
+          <w:sz w:val="28"/>
+          <w:u w:val="single"/>
+          <w:lang w:val="en-GB"/>
+        </w:rPr>
+        <w:t xml:space="preserve">Finite automaton – for tokens </w:t>
+      </w:r>
+    </w:p>
+    <w:p>
+      <w:pPr>
+        <w:pStyle w:val="ListParagraph"/>
+        <w:numPr>
+          <w:ilvl w:val="0"/>
+          <w:numId w:val="3"/>
+        </w:numPr>
+        <w:rPr>
+          <w:sz w:val="24"/>
+          <w:lang w:val="en-GB"/>
+        </w:rPr>
+      </w:pPr>
+      <w:r>
+        <w:rPr>
+          <w:noProof/>
+          <w:sz w:val="24"/>
+          <w:szCs w:val="32"/>
+        </w:rPr>
+        <w:drawing>
+          <wp:anchor distT="0" distB="0" distL="114300" distR="114300" simplePos="0" relativeHeight="251659264" behindDoc="0" locked="0" layoutInCell="1" allowOverlap="1">
+            <wp:simplePos x="0" y="0"/>
+            <wp:positionH relativeFrom="column">
+              <wp:posOffset>479425</wp:posOffset>
+            </wp:positionH>
+            <wp:positionV relativeFrom="paragraph">
+              <wp:posOffset>1325245</wp:posOffset>
+            </wp:positionV>
+            <wp:extent cx="3947160" cy="2960370"/>
+            <wp:effectExtent l="0" t="1905" r="0" b="0"/>
+            <wp:wrapTopAndBottom/>
+            <wp:docPr id="4" name="Picture 4" descr="C:\Users\Ioana\Downloads\fa_tokens.jpg"/>
+            <wp:cNvGraphicFramePr>
+              <a:graphicFrameLocks xmlns:a="http://schemas.openxmlformats.org/drawingml/2006/main" noChangeAspect="1"/>
+            </wp:cNvGraphicFramePr>
+            <a:graphic xmlns:a="http://schemas.openxmlformats.org/drawingml/2006/main">
+              <a:graphicData uri="http://schemas.openxmlformats.org/drawingml/2006/picture">
+                <pic:pic xmlns:pic="http://schemas.openxmlformats.org/drawingml/2006/picture">
+                  <pic:nvPicPr>
+                    <pic:cNvPr id="0" name="Picture 3" descr="C:\Users\Ioana\Downloads\fa_tokens.jpg"/>
                     <pic:cNvPicPr>
                       <a:picLocks noChangeAspect="1" noChangeArrowheads="1"/>
                     </pic:cNvPicPr>
                   </pic:nvPicPr>
                   <pic:blipFill>
-                    <a:blip r:embed="rId8" cstate="print">
+                    <a:blip r:embed="rId9" cstate="print">
                       <a:extLst>
                         <a:ext uri="{28A0092B-C50C-407E-A947-70E740481C1C}">
                           <a14:useLocalDpi xmlns:a14="http://schemas.microsoft.com/office/drawing/2010/main" val="0"/>
@@ -5925,7 +6281,7 @@
                   <pic:spPr bwMode="auto">
                     <a:xfrm rot="16200000">
                       <a:off x="0" y="0"/>
-                      <a:ext cx="3100270" cy="4133694"/>
+                      <a:ext cx="3947160" cy="2960370"/>
                     </a:xfrm>
                     <a:prstGeom prst="rect">
                       <a:avLst/>
@@ -5938,11 +6294,38 @@
                 </pic:pic>
               </a:graphicData>
             </a:graphic>
-          </wp:inline>
+            <wp14:sizeRelH relativeFrom="page">
+              <wp14:pctWidth>0</wp14:pctWidth>
+            </wp14:sizeRelH>
+            <wp14:sizeRelV relativeFrom="page">
+              <wp14:pctHeight>0</wp14:pctHeight>
+            </wp14:sizeRelV>
+          </wp:anchor>
         </w:drawing>
       </w:r>
-      <w:bookmarkStart w:id="0" w:name="_GoBack"/>
-      <w:bookmarkEnd w:id="0"/>
+      <w:r>
+        <w:rPr>
+          <w:sz w:val="24"/>
+          <w:lang w:val="en-GB"/>
+        </w:rPr>
+        <w:t xml:space="preserve">When reading the file with the program to </w:t>
+      </w:r>
+      <w:proofErr w:type="spellStart"/>
+      <w:r>
+        <w:rPr>
+          <w:sz w:val="24"/>
+          <w:lang w:val="en-GB"/>
+        </w:rPr>
+        <w:t>analyze</w:t>
+      </w:r>
+      <w:proofErr w:type="spellEnd"/>
+      <w:r>
+        <w:rPr>
+          <w:sz w:val="24"/>
+          <w:lang w:val="en-GB"/>
+        </w:rPr>
+        <w:t>, the Scanner splits the text into an array of tokens, using this finite automaton (token = sequence of characters and/or digits OR other special signs, that are keywords from the coding table)</w:t>
+      </w:r>
     </w:p>
     <w:sectPr>
       <w:pgSz w:w="12240" w:h="15840"/>
@@ -6046,6 +6429,118 @@
     </w:lvl>
   </w:abstractNum>
   <w:abstractNum w:abstractNumId="1" w15:restartNumberingAfterBreak="0">
+    <w:nsid w:val="3B2A7028"/>
+    <w:multiLevelType w:val="hybridMultilevel"/>
+    <w:tmpl w:val="DF04265C"/>
+    <w:lvl w:ilvl="0" w:tplc="9806C4D6">
+      <w:numFmt w:val="bullet"/>
+      <w:lvlText w:val="-"/>
+      <w:lvlJc w:val="left"/>
+      <w:pPr>
+        <w:ind w:left="720" w:hanging="360"/>
+      </w:pPr>
+      <w:rPr>
+        <w:rFonts w:ascii="Calibri" w:eastAsiaTheme="minorHAnsi" w:hAnsi="Calibri" w:cs="Calibri" w:hint="default"/>
+      </w:rPr>
+    </w:lvl>
+    <w:lvl w:ilvl="1" w:tplc="04090003" w:tentative="1">
+      <w:start w:val="1"/>
+      <w:numFmt w:val="bullet"/>
+      <w:lvlText w:val="o"/>
+      <w:lvlJc w:val="left"/>
+      <w:pPr>
+        <w:ind w:left="1440" w:hanging="360"/>
+      </w:pPr>
+      <w:rPr>
+        <w:rFonts w:ascii="Courier New" w:hAnsi="Courier New" w:cs="Courier New" w:hint="default"/>
+      </w:rPr>
+    </w:lvl>
+    <w:lvl w:ilvl="2" w:tplc="04090005" w:tentative="1">
+      <w:start w:val="1"/>
+      <w:numFmt w:val="bullet"/>
+      <w:lvlText w:val=""/>
+      <w:lvlJc w:val="left"/>
+      <w:pPr>
+        <w:ind w:left="2160" w:hanging="360"/>
+      </w:pPr>
+      <w:rPr>
+        <w:rFonts w:ascii="Wingdings" w:hAnsi="Wingdings" w:hint="default"/>
+      </w:rPr>
+    </w:lvl>
+    <w:lvl w:ilvl="3" w:tplc="04090001" w:tentative="1">
+      <w:start w:val="1"/>
+      <w:numFmt w:val="bullet"/>
+      <w:lvlText w:val=""/>
+      <w:lvlJc w:val="left"/>
+      <w:pPr>
+        <w:ind w:left="2880" w:hanging="360"/>
+      </w:pPr>
+      <w:rPr>
+        <w:rFonts w:ascii="Symbol" w:hAnsi="Symbol" w:hint="default"/>
+      </w:rPr>
+    </w:lvl>
+    <w:lvl w:ilvl="4" w:tplc="04090003" w:tentative="1">
+      <w:start w:val="1"/>
+      <w:numFmt w:val="bullet"/>
+      <w:lvlText w:val="o"/>
+      <w:lvlJc w:val="left"/>
+      <w:pPr>
+        <w:ind w:left="3600" w:hanging="360"/>
+      </w:pPr>
+      <w:rPr>
+        <w:rFonts w:ascii="Courier New" w:hAnsi="Courier New" w:cs="Courier New" w:hint="default"/>
+      </w:rPr>
+    </w:lvl>
+    <w:lvl w:ilvl="5" w:tplc="04090005" w:tentative="1">
+      <w:start w:val="1"/>
+      <w:numFmt w:val="bullet"/>
+      <w:lvlText w:val=""/>
+      <w:lvlJc w:val="left"/>
+      <w:pPr>
+        <w:ind w:left="4320" w:hanging="360"/>
+      </w:pPr>
+      <w:rPr>
+        <w:rFonts w:ascii="Wingdings" w:hAnsi="Wingdings" w:hint="default"/>
+      </w:rPr>
+    </w:lvl>
+    <w:lvl w:ilvl="6" w:tplc="04090001" w:tentative="1">
+      <w:start w:val="1"/>
+      <w:numFmt w:val="bullet"/>
+      <w:lvlText w:val=""/>
+      <w:lvlJc w:val="left"/>
+      <w:pPr>
+        <w:ind w:left="5040" w:hanging="360"/>
+      </w:pPr>
+      <w:rPr>
+        <w:rFonts w:ascii="Symbol" w:hAnsi="Symbol" w:hint="default"/>
+      </w:rPr>
+    </w:lvl>
+    <w:lvl w:ilvl="7" w:tplc="04090003" w:tentative="1">
+      <w:start w:val="1"/>
+      <w:numFmt w:val="bullet"/>
+      <w:lvlText w:val="o"/>
+      <w:lvlJc w:val="left"/>
+      <w:pPr>
+        <w:ind w:left="5760" w:hanging="360"/>
+      </w:pPr>
+      <w:rPr>
+        <w:rFonts w:ascii="Courier New" w:hAnsi="Courier New" w:cs="Courier New" w:hint="default"/>
+      </w:rPr>
+    </w:lvl>
+    <w:lvl w:ilvl="8" w:tplc="04090005" w:tentative="1">
+      <w:start w:val="1"/>
+      <w:numFmt w:val="bullet"/>
+      <w:lvlText w:val=""/>
+      <w:lvlJc w:val="left"/>
+      <w:pPr>
+        <w:ind w:left="6480" w:hanging="360"/>
+      </w:pPr>
+      <w:rPr>
+        <w:rFonts w:ascii="Wingdings" w:hAnsi="Wingdings" w:hint="default"/>
+      </w:rPr>
+    </w:lvl>
+  </w:abstractNum>
+  <w:abstractNum w:abstractNumId="2" w15:restartNumberingAfterBreak="0">
     <w:nsid w:val="3B737CAB"/>
     <w:multiLevelType w:val="hybridMultilevel"/>
     <w:tmpl w:val="D4348378"/>
@@ -6135,10 +6630,13 @@
     </w:lvl>
   </w:abstractNum>
   <w:num w:numId="1">
-    <w:abstractNumId w:val="1"/>
+    <w:abstractNumId w:val="2"/>
   </w:num>
   <w:num w:numId="2">
     <w:abstractNumId w:val="0"/>
+  </w:num>
+  <w:num w:numId="3">
+    <w:abstractNumId w:val="1"/>
   </w:num>
 </w:numbering>
 </file>

</xml_diff>

<commit_message>
Updated documentation for lab.
</commit_message>
<xml_diff>
--- a/src/main/resources/Documentation Scanner.docx
+++ b/src/main/resources/Documentation Scanner.docx
@@ -5819,13 +5819,7 @@
         <w:rPr>
           <w:lang w:val="en-GB"/>
         </w:rPr>
-        <w:t>Finite</w:t>
-      </w:r>
-      <w:r>
-        <w:rPr>
-          <w:lang w:val="en-GB"/>
-        </w:rPr>
-        <w:t>, that</w:t>
+        <w:t>Finite, that</w:t>
       </w:r>
       <w:proofErr w:type="gramEnd"/>
       <w:r>
@@ -5917,39 +5911,385 @@
           <w:u w:val="single"/>
           <w:lang w:val="en-GB"/>
         </w:rPr>
-        <w:t xml:space="preserve">Finite automaton – Laboratory 2, </w:t>
-      </w:r>
-      <w:r>
-        <w:rPr>
-          <w:sz w:val="36"/>
-          <w:u w:val="single"/>
-          <w:lang w:val="en-GB"/>
-        </w:rPr>
-        <w:t>part 2</w:t>
-      </w:r>
-    </w:p>
-    <w:p>
-      <w:pPr>
-        <w:rPr>
-          <w:sz w:val="36"/>
-          <w:u w:val="single"/>
-          <w:lang w:val="en-GB"/>
-        </w:rPr>
-      </w:pPr>
-      <w:r>
+        <w:t>Finite automaton – Laboratory 2, part 2</w:t>
+      </w:r>
+    </w:p>
+    <w:p>
+      <w:r>
+        <w:t>Changed the representation of the file for the FA (at transitions) - t</w:t>
+      </w:r>
+      <w:r>
+        <w:t xml:space="preserve">he content of the file </w:t>
+      </w:r>
+      <w:proofErr w:type="gramStart"/>
+      <w:r>
+        <w:t>is :</w:t>
+      </w:r>
+      <w:proofErr w:type="gramEnd"/>
+      <w:r>
+        <w:t xml:space="preserve"> </w:t>
+      </w:r>
+    </w:p>
+    <w:p>
+      <w:r>
+        <w:t xml:space="preserve">First line – </w:t>
+      </w:r>
+      <w:proofErr w:type="gramStart"/>
+      <w:r>
+        <w:t>keyword :</w:t>
+      </w:r>
+      <w:proofErr w:type="gramEnd"/>
+      <w:r>
+        <w:rPr>
+          <w:b/>
+        </w:rPr>
+        <w:t xml:space="preserve"> INITIAL</w:t>
+      </w:r>
+      <w:r>
+        <w:rPr>
+          <w:b/>
+        </w:rPr>
+        <w:t xml:space="preserve"> </w:t>
+      </w:r>
+      <w:r>
+        <w:t>- for the initial state</w:t>
+      </w:r>
+    </w:p>
+    <w:p>
+      <w:pPr>
+        <w:pStyle w:val="HTMLPreformatted"/>
+        <w:shd w:val="clear" w:color="auto" w:fill="2B2B2B"/>
+        <w:rPr>
+          <w:color w:val="A9B7C6"/>
+          <w:sz w:val="18"/>
+          <w:szCs w:val="18"/>
+        </w:rPr>
+      </w:pPr>
+      <w:r>
+        <w:rPr>
+          <w:color w:val="A9B7C6"/>
+          <w:sz w:val="18"/>
+          <w:szCs w:val="18"/>
+        </w:rPr>
+        <w:t>INITIAL</w:t>
+      </w:r>
+      <w:proofErr w:type="gramStart"/>
+      <w:r>
+        <w:rPr>
+          <w:color w:val="A9B7C6"/>
+          <w:sz w:val="18"/>
+          <w:szCs w:val="18"/>
+        </w:rPr>
+        <w:t>:</w:t>
+      </w:r>
+      <w:proofErr w:type="gramEnd"/>
+      <w:r>
+        <w:rPr>
+          <w:color w:val="A9B7C6"/>
+          <w:sz w:val="18"/>
+          <w:szCs w:val="18"/>
+        </w:rPr>
+        <w:br/>
+        <w:t>q0</w:t>
+      </w:r>
+    </w:p>
+    <w:p/>
+    <w:p>
+      <w:r>
+        <w:t>Second line – string representing the initial state</w:t>
+      </w:r>
+    </w:p>
+    <w:p>
+      <w:r>
+        <w:t xml:space="preserve">Third line – </w:t>
+      </w:r>
+      <w:proofErr w:type="gramStart"/>
+      <w:r>
+        <w:t>keyword :</w:t>
+      </w:r>
+      <w:proofErr w:type="gramEnd"/>
+      <w:r>
+        <w:t xml:space="preserve"> </w:t>
+      </w:r>
+      <w:r>
+        <w:rPr>
+          <w:b/>
+        </w:rPr>
+        <w:t>FINAL</w:t>
+      </w:r>
+      <w:r>
+        <w:rPr>
+          <w:b/>
+        </w:rPr>
+        <w:t xml:space="preserve"> –</w:t>
+      </w:r>
+      <w:r>
+        <w:t xml:space="preserve"> for the final states </w:t>
+      </w:r>
+    </w:p>
+    <w:p>
+      <w:pPr>
+        <w:pStyle w:val="HTMLPreformatted"/>
+        <w:shd w:val="clear" w:color="auto" w:fill="2B2B2B"/>
+        <w:rPr>
+          <w:color w:val="A9B7C6"/>
+          <w:sz w:val="18"/>
+          <w:szCs w:val="18"/>
+        </w:rPr>
+      </w:pPr>
+      <w:r>
+        <w:rPr>
+          <w:color w:val="A9B7C6"/>
+          <w:sz w:val="18"/>
+          <w:szCs w:val="18"/>
+        </w:rPr>
+        <w:t>FINAL</w:t>
+      </w:r>
+      <w:proofErr w:type="gramStart"/>
+      <w:r>
+        <w:rPr>
+          <w:color w:val="A9B7C6"/>
+          <w:sz w:val="18"/>
+          <w:szCs w:val="18"/>
+        </w:rPr>
+        <w:t>:</w:t>
+      </w:r>
+      <w:proofErr w:type="gramEnd"/>
+      <w:r>
+        <w:rPr>
+          <w:color w:val="A9B7C6"/>
+          <w:sz w:val="18"/>
+          <w:szCs w:val="18"/>
+        </w:rPr>
+        <w:br/>
+        <w:t xml:space="preserve">q2 q3 </w:t>
+      </w:r>
+      <w:r>
+        <w:rPr>
+          <w:color w:val="A9B7C6"/>
+          <w:sz w:val="18"/>
+          <w:szCs w:val="18"/>
+        </w:rPr>
+        <w:t>q4</w:t>
+      </w:r>
+    </w:p>
+    <w:p/>
+    <w:p>
+      <w:r>
+        <w:t>Fourth line – name of the final states, separated by space</w:t>
+      </w:r>
+    </w:p>
+    <w:p>
+      <w:r>
+        <w:t xml:space="preserve">Fifth line – </w:t>
+      </w:r>
+      <w:proofErr w:type="gramStart"/>
+      <w:r>
+        <w:t>keyword :</w:t>
+      </w:r>
+      <w:proofErr w:type="gramEnd"/>
+      <w:r>
+        <w:t xml:space="preserve"> </w:t>
+      </w:r>
+      <w:r>
+        <w:rPr>
+          <w:b/>
+        </w:rPr>
+        <w:t>TRANSITIONS</w:t>
+      </w:r>
+      <w:r>
+        <w:rPr>
+          <w:b/>
+        </w:rPr>
+        <w:t xml:space="preserve"> – </w:t>
+      </w:r>
+      <w:r>
+        <w:t>for the transitions</w:t>
+      </w:r>
+    </w:p>
+    <w:p>
+      <w:r>
+        <w:t>Remaining lines – the transitions, with the components separated by space.</w:t>
+      </w:r>
+    </w:p>
+    <w:p>
+      <w:r>
+        <w:tab/>
+        <w:t xml:space="preserve">The components are: </w:t>
+      </w:r>
+    </w:p>
+    <w:p>
+      <w:pPr>
+        <w:pStyle w:val="ListParagraph"/>
+        <w:numPr>
+          <w:ilvl w:val="0"/>
+          <w:numId w:val="4"/>
+        </w:numPr>
+      </w:pPr>
+      <w:r>
+        <w:t>First state – String</w:t>
+      </w:r>
+    </w:p>
+    <w:p>
+      <w:pPr>
+        <w:pStyle w:val="ListParagraph"/>
+        <w:numPr>
+          <w:ilvl w:val="0"/>
+          <w:numId w:val="4"/>
+        </w:numPr>
+      </w:pPr>
+      <w:r>
+        <w:t>Second state – String</w:t>
+      </w:r>
+    </w:p>
+    <w:p>
+      <w:pPr>
+        <w:pStyle w:val="ListParagraph"/>
+        <w:numPr>
+          <w:ilvl w:val="0"/>
+          <w:numId w:val="4"/>
+        </w:numPr>
+      </w:pPr>
+      <w:r>
+        <w:t xml:space="preserve">The symbols in {}, separated by comma (,) </w:t>
+      </w:r>
+    </w:p>
+    <w:p>
+      <w:pPr>
+        <w:pStyle w:val="ListParagraph"/>
+        <w:numPr>
+          <w:ilvl w:val="0"/>
+          <w:numId w:val="4"/>
+        </w:numPr>
+        <w:shd w:val="clear" w:color="auto" w:fill="2B2B2B"/>
+        <w:tabs>
+          <w:tab w:val="left" w:pos="916"/>
+          <w:tab w:val="left" w:pos="1832"/>
+          <w:tab w:val="left" w:pos="2748"/>
+          <w:tab w:val="left" w:pos="3664"/>
+          <w:tab w:val="left" w:pos="4580"/>
+          <w:tab w:val="left" w:pos="5496"/>
+          <w:tab w:val="left" w:pos="6412"/>
+          <w:tab w:val="left" w:pos="7328"/>
+          <w:tab w:val="left" w:pos="8244"/>
+          <w:tab w:val="left" w:pos="9160"/>
+          <w:tab w:val="left" w:pos="10076"/>
+          <w:tab w:val="left" w:pos="10992"/>
+          <w:tab w:val="left" w:pos="11908"/>
+          <w:tab w:val="left" w:pos="12824"/>
+          <w:tab w:val="left" w:pos="13740"/>
+          <w:tab w:val="left" w:pos="14656"/>
+        </w:tabs>
+        <w:spacing w:after="0" w:line="240" w:lineRule="auto"/>
+        <w:rPr>
+          <w:rFonts w:ascii="Courier New" w:eastAsia="Times New Roman" w:hAnsi="Courier New" w:cs="Courier New"/>
+          <w:color w:val="A9B7C6"/>
+          <w:sz w:val="18"/>
+          <w:szCs w:val="18"/>
+        </w:rPr>
+      </w:pPr>
+      <w:r>
+        <w:rPr>
+          <w:rFonts w:ascii="Courier New" w:eastAsia="Times New Roman" w:hAnsi="Courier New" w:cs="Courier New"/>
+          <w:color w:val="A9B7C6"/>
+          <w:sz w:val="18"/>
+          <w:szCs w:val="18"/>
+        </w:rPr>
+        <w:t>TRANSITIONS:</w:t>
+      </w:r>
+      <w:r>
+        <w:rPr>
+          <w:rFonts w:ascii="Courier New" w:eastAsia="Times New Roman" w:hAnsi="Courier New" w:cs="Courier New"/>
+          <w:color w:val="A9B7C6"/>
+          <w:sz w:val="18"/>
+          <w:szCs w:val="18"/>
+        </w:rPr>
+        <w:br/>
+        <w:t>q0 q1 1 2 3 4 5 6 7 8 9</w:t>
+      </w:r>
+      <w:r>
+        <w:rPr>
+          <w:rFonts w:ascii="Courier New" w:eastAsia="Times New Roman" w:hAnsi="Courier New" w:cs="Courier New"/>
+          <w:color w:val="A9B7C6"/>
+          <w:sz w:val="18"/>
+          <w:szCs w:val="18"/>
+        </w:rPr>
+        <w:br/>
+        <w:t xml:space="preserve">q1 </w:t>
+      </w:r>
+      <w:proofErr w:type="spellStart"/>
+      <w:r>
+        <w:rPr>
+          <w:rFonts w:ascii="Courier New" w:eastAsia="Times New Roman" w:hAnsi="Courier New" w:cs="Courier New"/>
+          <w:color w:val="A9B7C6"/>
+          <w:sz w:val="18"/>
+          <w:szCs w:val="18"/>
+        </w:rPr>
+        <w:t>q1</w:t>
+      </w:r>
+      <w:proofErr w:type="spellEnd"/>
+      <w:r>
+        <w:rPr>
+          <w:rFonts w:ascii="Courier New" w:eastAsia="Times New Roman" w:hAnsi="Courier New" w:cs="Courier New"/>
+          <w:color w:val="A9B7C6"/>
+          <w:sz w:val="18"/>
+          <w:szCs w:val="18"/>
+        </w:rPr>
+        <w:t xml:space="preserve"> 0 1 2 3 4 5 6 7 8 9</w:t>
+      </w:r>
+      <w:r>
+        <w:rPr>
+          <w:rFonts w:ascii="Courier New" w:eastAsia="Times New Roman" w:hAnsi="Courier New" w:cs="Courier New"/>
+          <w:color w:val="A9B7C6"/>
+          <w:sz w:val="18"/>
+          <w:szCs w:val="18"/>
+        </w:rPr>
+        <w:br/>
+        <w:t xml:space="preserve">q1 q6 u </w:t>
+      </w:r>
+      <w:proofErr w:type="spellStart"/>
+      <w:r>
+        <w:rPr>
+          <w:rFonts w:ascii="Courier New" w:eastAsia="Times New Roman" w:hAnsi="Courier New" w:cs="Courier New"/>
+          <w:color w:val="A9B7C6"/>
+          <w:sz w:val="18"/>
+          <w:szCs w:val="18"/>
+        </w:rPr>
+        <w:t>U</w:t>
+      </w:r>
+      <w:proofErr w:type="spellEnd"/>
+    </w:p>
+    <w:p>
+      <w:pPr>
         <w:rPr>
           <w:sz w:val="28"/>
           <w:u w:val="single"/>
           <w:lang w:val="en-GB"/>
         </w:rPr>
+      </w:pPr>
+    </w:p>
+    <w:p>
+      <w:pPr>
+        <w:rPr>
+          <w:sz w:val="28"/>
+          <w:u w:val="single"/>
+          <w:lang w:val="en-GB"/>
+        </w:rPr>
+      </w:pPr>
+      <w:r>
+        <w:rPr>
+          <w:noProof/>
+          <w:sz w:val="28"/>
+        </w:rPr>
+        <w:lastRenderedPageBreak/>
         <w:drawing>
           <wp:anchor distT="0" distB="0" distL="114300" distR="114300" simplePos="0" relativeHeight="251658240" behindDoc="0" locked="0" layoutInCell="1" allowOverlap="1">
             <wp:simplePos x="0" y="0"/>
             <wp:positionH relativeFrom="column">
-              <wp:posOffset>877570</wp:posOffset>
+              <wp:posOffset>336550</wp:posOffset>
             </wp:positionH>
             <wp:positionV relativeFrom="paragraph">
-              <wp:posOffset>139065</wp:posOffset>
+              <wp:posOffset>-297180</wp:posOffset>
             </wp:positionV>
             <wp:extent cx="3149600" cy="4199890"/>
             <wp:effectExtent l="8255" t="0" r="1905" b="1905"/>
@@ -6005,43 +6345,41 @@
           </wp:anchor>
         </w:drawing>
       </w:r>
-    </w:p>
-    <w:p>
-      <w:pPr>
+      <w:r>
         <w:rPr>
           <w:sz w:val="28"/>
           <w:u w:val="single"/>
           <w:lang w:val="en-GB"/>
         </w:rPr>
-      </w:pPr>
+        <w:t>Finite automaton – for integer literal (</w:t>
+      </w:r>
+      <w:proofErr w:type="spellStart"/>
       <w:r>
         <w:rPr>
           <w:sz w:val="28"/>
           <w:u w:val="single"/>
           <w:lang w:val="en-GB"/>
         </w:rPr>
-        <w:t>Finite automaton – for integer literal (</w:t>
-      </w:r>
-      <w:proofErr w:type="spellStart"/>
+        <w:t>cpp</w:t>
+      </w:r>
+      <w:proofErr w:type="spellEnd"/>
       <w:r>
         <w:rPr>
           <w:sz w:val="28"/>
           <w:u w:val="single"/>
           <w:lang w:val="en-GB"/>
         </w:rPr>
-        <w:t>cpp</w:t>
-      </w:r>
-      <w:proofErr w:type="spellEnd"/>
-      <w:r>
+        <w:t xml:space="preserve"> definition)</w:t>
+      </w:r>
+    </w:p>
+    <w:p>
+      <w:pPr>
         <w:rPr>
           <w:sz w:val="28"/>
           <w:u w:val="single"/>
           <w:lang w:val="en-GB"/>
         </w:rPr>
-        <w:t xml:space="preserve"> definition)</w:t>
-      </w:r>
-      <w:bookmarkStart w:id="0" w:name="_GoBack"/>
-      <w:bookmarkEnd w:id="0"/>
+      </w:pPr>
     </w:p>
     <w:p>
       <w:pPr>
@@ -6310,21 +6648,28 @@
         </w:rPr>
         <w:t xml:space="preserve">When reading the file with the program to </w:t>
       </w:r>
-      <w:proofErr w:type="spellStart"/>
       <w:r>
         <w:rPr>
           <w:sz w:val="24"/>
           <w:lang w:val="en-GB"/>
         </w:rPr>
-        <w:t>analyze</w:t>
-      </w:r>
-      <w:proofErr w:type="spellEnd"/>
+        <w:t>analys</w:t>
+      </w:r>
       <w:r>
         <w:rPr>
           <w:sz w:val="24"/>
           <w:lang w:val="en-GB"/>
         </w:rPr>
-        <w:t>, the Scanner splits the text into an array of tokens, using this finite automaton (token = sequence of characters and/or digits OR other special signs, that are keywords from the coding table)</w:t>
+        <w:t>e, the Scanner splits the text into an array of tokens, using this finite automaton (token = sequence of characters and/or digits OR other special signs, that are keywords from the coding t</w:t>
+      </w:r>
+      <w:bookmarkStart w:id="0" w:name="_GoBack"/>
+      <w:bookmarkEnd w:id="0"/>
+      <w:r>
+        <w:rPr>
+          <w:sz w:val="24"/>
+          <w:lang w:val="en-GB"/>
+        </w:rPr>
+        <w:t>able)</w:t>
       </w:r>
     </w:p>
     <w:sectPr>
@@ -6629,6 +6974,95 @@
       </w:pPr>
     </w:lvl>
   </w:abstractNum>
+  <w:abstractNum w:abstractNumId="3" w15:restartNumberingAfterBreak="0">
+    <w:nsid w:val="472C2A29"/>
+    <w:multiLevelType w:val="hybridMultilevel"/>
+    <w:tmpl w:val="D4348378"/>
+    <w:lvl w:ilvl="0" w:tplc="9EDE2690">
+      <w:start w:val="1"/>
+      <w:numFmt w:val="decimal"/>
+      <w:lvlText w:val="%1."/>
+      <w:lvlJc w:val="left"/>
+      <w:pPr>
+        <w:ind w:left="1800" w:hanging="360"/>
+      </w:pPr>
+      <w:rPr>
+        <w:rFonts w:hint="default"/>
+      </w:rPr>
+    </w:lvl>
+    <w:lvl w:ilvl="1" w:tplc="04090019" w:tentative="1">
+      <w:start w:val="1"/>
+      <w:numFmt w:val="lowerLetter"/>
+      <w:lvlText w:val="%2."/>
+      <w:lvlJc w:val="left"/>
+      <w:pPr>
+        <w:ind w:left="2520" w:hanging="360"/>
+      </w:pPr>
+    </w:lvl>
+    <w:lvl w:ilvl="2" w:tplc="0409001B" w:tentative="1">
+      <w:start w:val="1"/>
+      <w:numFmt w:val="lowerRoman"/>
+      <w:lvlText w:val="%3."/>
+      <w:lvlJc w:val="right"/>
+      <w:pPr>
+        <w:ind w:left="3240" w:hanging="180"/>
+      </w:pPr>
+    </w:lvl>
+    <w:lvl w:ilvl="3" w:tplc="0409000F" w:tentative="1">
+      <w:start w:val="1"/>
+      <w:numFmt w:val="decimal"/>
+      <w:lvlText w:val="%4."/>
+      <w:lvlJc w:val="left"/>
+      <w:pPr>
+        <w:ind w:left="3960" w:hanging="360"/>
+      </w:pPr>
+    </w:lvl>
+    <w:lvl w:ilvl="4" w:tplc="04090019" w:tentative="1">
+      <w:start w:val="1"/>
+      <w:numFmt w:val="lowerLetter"/>
+      <w:lvlText w:val="%5."/>
+      <w:lvlJc w:val="left"/>
+      <w:pPr>
+        <w:ind w:left="4680" w:hanging="360"/>
+      </w:pPr>
+    </w:lvl>
+    <w:lvl w:ilvl="5" w:tplc="0409001B" w:tentative="1">
+      <w:start w:val="1"/>
+      <w:numFmt w:val="lowerRoman"/>
+      <w:lvlText w:val="%6."/>
+      <w:lvlJc w:val="right"/>
+      <w:pPr>
+        <w:ind w:left="5400" w:hanging="180"/>
+      </w:pPr>
+    </w:lvl>
+    <w:lvl w:ilvl="6" w:tplc="0409000F" w:tentative="1">
+      <w:start w:val="1"/>
+      <w:numFmt w:val="decimal"/>
+      <w:lvlText w:val="%7."/>
+      <w:lvlJc w:val="left"/>
+      <w:pPr>
+        <w:ind w:left="6120" w:hanging="360"/>
+      </w:pPr>
+    </w:lvl>
+    <w:lvl w:ilvl="7" w:tplc="04090019" w:tentative="1">
+      <w:start w:val="1"/>
+      <w:numFmt w:val="lowerLetter"/>
+      <w:lvlText w:val="%8."/>
+      <w:lvlJc w:val="left"/>
+      <w:pPr>
+        <w:ind w:left="6840" w:hanging="360"/>
+      </w:pPr>
+    </w:lvl>
+    <w:lvl w:ilvl="8" w:tplc="0409001B" w:tentative="1">
+      <w:start w:val="1"/>
+      <w:numFmt w:val="lowerRoman"/>
+      <w:lvlText w:val="%9."/>
+      <w:lvlJc w:val="right"/>
+      <w:pPr>
+        <w:ind w:left="7560" w:hanging="180"/>
+      </w:pPr>
+    </w:lvl>
+  </w:abstractNum>
   <w:num w:numId="1">
     <w:abstractNumId w:val="2"/>
   </w:num>
@@ -6637,6 +7071,9 @@
   </w:num>
   <w:num w:numId="3">
     <w:abstractNumId w:val="1"/>
+  </w:num>
+  <w:num w:numId="4">
+    <w:abstractNumId w:val="3"/>
   </w:num>
 </w:numbering>
 </file>

</xml_diff>